<commit_message>
.json layout updated; small updates in components; tech doc updated;
</commit_message>
<xml_diff>
--- a/mrc_tech_design.docx
+++ b/mrc_tech_design.docx
@@ -288,12 +288,6 @@
     <w:p/>
     <w:p/>
     <w:p/>
-    <w:p/>
-    <w:p/>
-    <w:p/>
-    <w:p/>
-    <w:p/>
-    <w:p/>
     <w:p>
       <w:pPr>
         <w:rPr>
@@ -305,34 +299,29 @@
     <w:p>
       <w:pPr>
         <w:pStyle w:val="Heading2"/>
-        <w:rPr>
-          <w:lang w:val="uk-UA"/>
-        </w:rPr>
-      </w:pPr>
-      <w:r>
-        <w:rPr>
-          <w:lang w:val="uk-UA"/>
-        </w:rPr>
+      </w:pPr>
+      <w:r>
+        <w:rPr>
+          <w:lang w:val="uk-UA"/>
+        </w:rPr>
+        <w:lastRenderedPageBreak/>
         <w:t>2. System Architecture</w:t>
       </w:r>
+      <w:r>
+        <w:t xml:space="preserve"> (React Native)</w:t>
+      </w:r>
     </w:p>
     <w:p/>
     <w:p>
-      <w:pPr>
-        <w:rPr>
-          <w:lang w:val="ru-RU"/>
-        </w:rPr>
-      </w:pPr>
       <w:r>
         <w:rPr>
           <w:noProof/>
         </w:rPr>
-        <w:lastRenderedPageBreak/>
         <w:drawing>
-          <wp:inline distT="0" distB="0" distL="0" distR="0" wp14:anchorId="5675ACF3" wp14:editId="0DE98D4C">
-            <wp:extent cx="6858000" cy="6991350"/>
-            <wp:effectExtent l="0" t="0" r="0" b="0"/>
-            <wp:docPr id="607445006" name="Picture 7"/>
+          <wp:inline distT="0" distB="0" distL="0" distR="0" wp14:anchorId="63411C78" wp14:editId="3C4408BD">
+            <wp:extent cx="6848475" cy="5962650"/>
+            <wp:effectExtent l="0" t="0" r="9525" b="0"/>
+            <wp:docPr id="754867124" name="Picture 3"/>
             <wp:cNvGraphicFramePr>
               <a:graphicFrameLocks xmlns:a="http://schemas.openxmlformats.org/drawingml/2006/main" noChangeAspect="1"/>
             </wp:cNvGraphicFramePr>
@@ -340,7 +329,7 @@
               <a:graphicData uri="http://schemas.openxmlformats.org/drawingml/2006/picture">
                 <pic:pic xmlns:pic="http://schemas.openxmlformats.org/drawingml/2006/picture">
                   <pic:nvPicPr>
-                    <pic:cNvPr id="0" name="Picture 23"/>
+                    <pic:cNvPr id="0" name="Picture 3"/>
                     <pic:cNvPicPr>
                       <a:picLocks noChangeAspect="1" noChangeArrowheads="1"/>
                     </pic:cNvPicPr>
@@ -361,7 +350,7 @@
                   <pic:spPr bwMode="auto">
                     <a:xfrm>
                       <a:off x="0" y="0"/>
-                      <a:ext cx="6858000" cy="6991350"/>
+                      <a:ext cx="6848475" cy="5962650"/>
                     </a:xfrm>
                     <a:prstGeom prst="rect">
                       <a:avLst/>
@@ -483,8 +472,18 @@
         <w:t xml:space="preserve">2.2 </w:t>
       </w:r>
       <w:r>
-        <w:t>Architecture Layer Diagram</w:t>
-      </w:r>
+        <w:t>Data flow</w:t>
+      </w:r>
+      <w:r>
+        <w:t xml:space="preserve"> Diagram</w:t>
+      </w:r>
+    </w:p>
+    <w:p>
+      <w:pPr>
+        <w:rPr>
+          <w:noProof/>
+        </w:rPr>
+      </w:pPr>
     </w:p>
     <w:p>
       <w:pPr>
@@ -500,10 +499,10 @@
           <w:noProof/>
         </w:rPr>
         <w:drawing>
-          <wp:inline distT="0" distB="0" distL="0" distR="0" wp14:anchorId="7872B6EA" wp14:editId="0C575877">
-            <wp:extent cx="9144000" cy="6486525"/>
-            <wp:effectExtent l="0" t="0" r="0" b="9525"/>
-            <wp:docPr id="677540184" name="Picture 9"/>
+          <wp:inline distT="0" distB="0" distL="0" distR="0" wp14:anchorId="49D2A5FD" wp14:editId="6C4F05ED">
+            <wp:extent cx="6754483" cy="6185587"/>
+            <wp:effectExtent l="0" t="0" r="8890" b="5715"/>
+            <wp:docPr id="2036473270" name="Picture 2"/>
             <wp:cNvGraphicFramePr>
               <a:graphicFrameLocks xmlns:a="http://schemas.openxmlformats.org/drawingml/2006/main" noChangeAspect="1"/>
             </wp:cNvGraphicFramePr>
@@ -511,7 +510,7 @@
               <a:graphicData uri="http://schemas.openxmlformats.org/drawingml/2006/picture">
                 <pic:pic xmlns:pic="http://schemas.openxmlformats.org/drawingml/2006/picture">
                   <pic:nvPicPr>
-                    <pic:cNvPr id="0" name="Picture 25"/>
+                    <pic:cNvPr id="0" name="Picture 2"/>
                     <pic:cNvPicPr>
                       <a:picLocks noChangeAspect="1" noChangeArrowheads="1"/>
                     </pic:cNvPicPr>
@@ -532,7 +531,7 @@
                   <pic:spPr bwMode="auto">
                     <a:xfrm>
                       <a:off x="0" y="0"/>
-                      <a:ext cx="9144000" cy="6486525"/>
+                      <a:ext cx="6767868" cy="6197845"/>
                     </a:xfrm>
                     <a:prstGeom prst="rect">
                       <a:avLst/>
@@ -593,6 +592,7 @@
         </w:rPr>
         <w:t>App.</w:t>
       </w:r>
+      <w:proofErr w:type="spellStart"/>
       <w:r>
         <w:rPr>
           <w:b/>
@@ -602,6 +602,7 @@
         </w:rPr>
         <w:t>tsx</w:t>
       </w:r>
+      <w:proofErr w:type="spellEnd"/>
       <w:r>
         <w:rPr>
           <w:b/>
@@ -1162,6 +1163,7 @@
         </w:rPr>
         <w:t xml:space="preserve">Parses the JSON configuration for the </w:t>
       </w:r>
+      <w:proofErr w:type="spellStart"/>
       <w:r>
         <w:rPr>
           <w:i/>
@@ -1171,6 +1173,7 @@
         </w:rPr>
         <w:t>currentScreenId</w:t>
       </w:r>
+      <w:proofErr w:type="spellEnd"/>
       <w:r>
         <w:rPr>
           <w:sz w:val="28"/>
@@ -1218,6 +1221,7 @@
         </w:rPr>
         <w:t xml:space="preserve">Passes </w:t>
       </w:r>
+      <w:proofErr w:type="spellStart"/>
       <w:r>
         <w:rPr>
           <w:i/>
@@ -1227,6 +1231,7 @@
         </w:rPr>
         <w:t>globalScale</w:t>
       </w:r>
+      <w:proofErr w:type="spellEnd"/>
       <w:r>
         <w:rPr>
           <w:sz w:val="28"/>
@@ -1253,8 +1258,25 @@
           <w:szCs w:val="28"/>
         </w:rPr>
         <w:lastRenderedPageBreak/>
-        <w:t xml:space="preserve">Routes interaction events (onInteract) to the </w:t>
-      </w:r>
+        <w:t>Routes interaction events (</w:t>
+      </w:r>
+      <w:proofErr w:type="spellStart"/>
+      <w:r>
+        <w:rPr>
+          <w:sz w:val="28"/>
+          <w:szCs w:val="28"/>
+        </w:rPr>
+        <w:t>onInteract</w:t>
+      </w:r>
+      <w:proofErr w:type="spellEnd"/>
+      <w:r>
+        <w:rPr>
+          <w:sz w:val="28"/>
+          <w:szCs w:val="28"/>
+        </w:rPr>
+        <w:t xml:space="preserve">) to the </w:t>
+      </w:r>
+      <w:proofErr w:type="spellStart"/>
       <w:r>
         <w:rPr>
           <w:i/>
@@ -1264,6 +1286,7 @@
         </w:rPr>
         <w:t>NetworkContext</w:t>
       </w:r>
+      <w:proofErr w:type="spellEnd"/>
     </w:p>
     <w:p>
       <w:pPr>
@@ -1345,7 +1368,23 @@
           <w:sz w:val="28"/>
           <w:szCs w:val="28"/>
         </w:rPr>
-        <w:t>Converts logical JSON coordinates into device pixels (dp).</w:t>
+        <w:t>Converts logical JSON coordinates into device pixels (</w:t>
+      </w:r>
+      <w:proofErr w:type="spellStart"/>
+      <w:r>
+        <w:rPr>
+          <w:sz w:val="28"/>
+          <w:szCs w:val="28"/>
+        </w:rPr>
+        <w:t>dp</w:t>
+      </w:r>
+      <w:proofErr w:type="spellEnd"/>
+      <w:r>
+        <w:rPr>
+          <w:sz w:val="28"/>
+          <w:szCs w:val="28"/>
+        </w:rPr>
+        <w:t>).</w:t>
       </w:r>
     </w:p>
     <w:p>
@@ -1381,7 +1420,23 @@
           <w:sz w:val="28"/>
           <w:szCs w:val="28"/>
         </w:rPr>
-        <w:t>Handles numeric values (replacing CSS "px" strings).</w:t>
+        <w:t>Handles numeric values (replacing CSS "</w:t>
+      </w:r>
+      <w:proofErr w:type="spellStart"/>
+      <w:r>
+        <w:rPr>
+          <w:sz w:val="28"/>
+          <w:szCs w:val="28"/>
+        </w:rPr>
+        <w:t>px</w:t>
+      </w:r>
+      <w:proofErr w:type="spellEnd"/>
+      <w:r>
+        <w:rPr>
+          <w:sz w:val="28"/>
+          <w:szCs w:val="28"/>
+        </w:rPr>
+        <w:t>" strings).</w:t>
       </w:r>
     </w:p>
     <w:p>
@@ -1394,6 +1449,7 @@
           <w:lang w:val="uk-UA"/>
         </w:rPr>
       </w:pPr>
+      <w:proofErr w:type="spellStart"/>
       <w:r>
         <w:rPr>
           <w:b/>
@@ -1403,6 +1459,7 @@
         </w:rPr>
         <w:t>app.json</w:t>
       </w:r>
+      <w:proofErr w:type="spellEnd"/>
       <w:r>
         <w:rPr>
           <w:b/>
@@ -2318,36 +2375,21 @@
       </w:tr>
     </w:tbl>
     <w:p/>
+    <w:p>
+      <w:pPr>
+        <w:pStyle w:val="Heading2"/>
+        <w:rPr>
+          <w:lang w:val="uk-UA"/>
+        </w:rPr>
+      </w:pPr>
+      <w:r>
+        <w:rPr>
+          <w:lang w:val="uk-UA"/>
+        </w:rPr>
+        <w:t>4. Network Communication</w:t>
+      </w:r>
+    </w:p>
     <w:p/>
-    <w:p/>
-    <w:p>
-      <w:pPr>
-        <w:pStyle w:val="Heading2"/>
-        <w:rPr>
-          <w:lang w:val="uk-UA"/>
-        </w:rPr>
-      </w:pPr>
-      <w:r>
-        <w:rPr>
-          <w:lang w:val="uk-UA"/>
-        </w:rPr>
-        <w:t>4. Data Flow Architecture</w:t>
-      </w:r>
-    </w:p>
-    <w:p>
-      <w:pPr>
-        <w:pStyle w:val="Heading3"/>
-        <w:rPr>
-          <w:lang w:val="uk-UA"/>
-        </w:rPr>
-      </w:pPr>
-      <w:r>
-        <w:rPr>
-          <w:lang w:val="uk-UA"/>
-        </w:rPr>
-        <w:t>4.1 Layout Loading Flow</w:t>
-      </w:r>
-    </w:p>
     <w:p/>
     <w:p/>
     <w:p>
@@ -2371,14 +2413,16 @@
       </w:pPr>
       <w:r>
         <w:rPr>
+          <w:b/>
+          <w:bCs/>
           <w:noProof/>
         </w:rPr>
         <w:lastRenderedPageBreak/>
         <w:drawing>
-          <wp:inline distT="0" distB="0" distL="0" distR="0" wp14:anchorId="1198A953" wp14:editId="1099EA1B">
-            <wp:extent cx="8258175" cy="6545602"/>
-            <wp:effectExtent l="0" t="0" r="0" b="7620"/>
-            <wp:docPr id="366020557" name="Picture 2"/>
+          <wp:inline distT="0" distB="0" distL="0" distR="0" wp14:anchorId="770F0971" wp14:editId="1C053F08">
+            <wp:extent cx="8229600" cy="5865305"/>
+            <wp:effectExtent l="0" t="0" r="0" b="2540"/>
+            <wp:docPr id="2043948135" name="Picture 6"/>
             <wp:cNvGraphicFramePr>
               <a:graphicFrameLocks xmlns:a="http://schemas.openxmlformats.org/drawingml/2006/main" noChangeAspect="1"/>
             </wp:cNvGraphicFramePr>
@@ -2386,7 +2430,7 @@
               <a:graphicData uri="http://schemas.openxmlformats.org/drawingml/2006/picture">
                 <pic:pic xmlns:pic="http://schemas.openxmlformats.org/drawingml/2006/picture">
                   <pic:nvPicPr>
-                    <pic:cNvPr id="0" name="Picture 2"/>
+                    <pic:cNvPr id="0" name="Picture 22"/>
                     <pic:cNvPicPr>
                       <a:picLocks noChangeAspect="1" noChangeArrowheads="1"/>
                     </pic:cNvPicPr>
@@ -2407,7 +2451,7 @@
                   <pic:spPr bwMode="auto">
                     <a:xfrm>
                       <a:off x="0" y="0"/>
-                      <a:ext cx="8262349" cy="6548910"/>
+                      <a:ext cx="8229600" cy="5865305"/>
                     </a:xfrm>
                     <a:prstGeom prst="rect">
                       <a:avLst/>
@@ -2426,105 +2470,6 @@
     </w:p>
     <w:p>
       <w:pPr>
-        <w:pStyle w:val="Heading3"/>
-        <w:sectPr>
-          <w:pgSz w:w="12240" w:h="15840"/>
-          <w:pgMar w:top="1440" w:right="1440" w:bottom="1440" w:left="1440" w:header="720" w:footer="720" w:gutter="0"/>
-          <w:cols w:space="720"/>
-          <w:docGrid w:linePitch="360"/>
-        </w:sectPr>
-      </w:pPr>
-      <w:r>
-        <w:rPr>
-          <w:lang w:val="uk-UA"/>
-        </w:rPr>
-        <w:lastRenderedPageBreak/>
-        <w:t>4.</w:t>
-      </w:r>
-      <w:r>
-        <w:t>4</w:t>
-      </w:r>
-      <w:r>
-        <w:rPr>
-          <w:lang w:val="uk-UA"/>
-        </w:rPr>
-        <w:t xml:space="preserve"> Network Communication </w:t>
-      </w:r>
-    </w:p>
-    <w:p>
-      <w:pPr>
-        <w:rPr>
-          <w:b/>
-          <w:bCs/>
-        </w:rPr>
-      </w:pPr>
-      <w:r>
-        <w:rPr>
-          <w:b/>
-          <w:bCs/>
-          <w:noProof/>
-        </w:rPr>
-        <w:lastRenderedPageBreak/>
-        <w:drawing>
-          <wp:inline distT="0" distB="0" distL="0" distR="0" wp14:anchorId="7DCBC782" wp14:editId="24CE9384">
-            <wp:extent cx="9144000" cy="6517180"/>
-            <wp:effectExtent l="0" t="0" r="0" b="0"/>
-            <wp:docPr id="2043948135" name="Picture 6"/>
-            <wp:cNvGraphicFramePr>
-              <a:graphicFrameLocks xmlns:a="http://schemas.openxmlformats.org/drawingml/2006/main" noChangeAspect="1"/>
-            </wp:cNvGraphicFramePr>
-            <a:graphic xmlns:a="http://schemas.openxmlformats.org/drawingml/2006/main">
-              <a:graphicData uri="http://schemas.openxmlformats.org/drawingml/2006/picture">
-                <pic:pic xmlns:pic="http://schemas.openxmlformats.org/drawingml/2006/picture">
-                  <pic:nvPicPr>
-                    <pic:cNvPr id="0" name="Picture 22"/>
-                    <pic:cNvPicPr>
-                      <a:picLocks noChangeAspect="1" noChangeArrowheads="1"/>
-                    </pic:cNvPicPr>
-                  </pic:nvPicPr>
-                  <pic:blipFill>
-                    <a:blip r:embed="rId11" cstate="print">
-                      <a:extLst>
-                        <a:ext uri="{28A0092B-C50C-407E-A947-70E740481C1C}">
-                          <a14:useLocalDpi xmlns:a14="http://schemas.microsoft.com/office/drawing/2010/main" val="0"/>
-                        </a:ext>
-                      </a:extLst>
-                    </a:blip>
-                    <a:srcRect/>
-                    <a:stretch>
-                      <a:fillRect/>
-                    </a:stretch>
-                  </pic:blipFill>
-                  <pic:spPr bwMode="auto">
-                    <a:xfrm>
-                      <a:off x="0" y="0"/>
-                      <a:ext cx="9144000" cy="6517180"/>
-                    </a:xfrm>
-                    <a:prstGeom prst="rect">
-                      <a:avLst/>
-                    </a:prstGeom>
-                    <a:noFill/>
-                    <a:ln>
-                      <a:noFill/>
-                    </a:ln>
-                  </pic:spPr>
-                </pic:pic>
-              </a:graphicData>
-            </a:graphic>
-          </wp:inline>
-        </w:drawing>
-      </w:r>
-    </w:p>
-    <w:p>
-      <w:pPr>
-        <w:rPr>
-          <w:b/>
-          <w:bCs/>
-        </w:rPr>
-      </w:pPr>
-    </w:p>
-    <w:p>
-      <w:pPr>
         <w:rPr>
           <w:b/>
           <w:bCs/>
@@ -2566,7 +2511,25 @@
           <w:sz w:val="28"/>
           <w:szCs w:val="28"/>
         </w:rPr>
-        <w:t>TODO json examples</w:t>
+        <w:t xml:space="preserve">TODO </w:t>
+      </w:r>
+      <w:proofErr w:type="spellStart"/>
+      <w:r>
+        <w:rPr>
+          <w:color w:val="EE0000"/>
+          <w:sz w:val="28"/>
+          <w:szCs w:val="28"/>
+        </w:rPr>
+        <w:t>json</w:t>
+      </w:r>
+      <w:proofErr w:type="spellEnd"/>
+      <w:r>
+        <w:rPr>
+          <w:color w:val="EE0000"/>
+          <w:sz w:val="28"/>
+          <w:szCs w:val="28"/>
+        </w:rPr>
+        <w:t xml:space="preserve"> examples</w:t>
       </w:r>
       <w:r>
         <w:rPr>
@@ -2935,13 +2898,22 @@
         <w:t>Message Types</w:t>
       </w:r>
     </w:p>
+    <w:p/>
     <w:p>
       <w:pPr>
         <w:pStyle w:val="Heading3"/>
       </w:pPr>
-      <w:bookmarkStart w:id="2" w:name="set_screen"/>
-      <w:r>
-        <w:t>SET_SCREEN</w:t>
+      <w:r>
+        <w:t>INIT</w:t>
+      </w:r>
+      <w:r>
+        <w:rPr>
+          <w:rStyle w:val="StringTok"/>
+        </w:rPr>
+        <w:t>_CONFIG</w:t>
+      </w:r>
+      <w:r>
+        <w:t xml:space="preserve"> </w:t>
       </w:r>
     </w:p>
     <w:p>
@@ -2982,6 +2954,9 @@
     <w:p>
       <w:pPr>
         <w:pStyle w:val="SourceCode"/>
+        <w:rPr>
+          <w:color w:val="06287E"/>
+        </w:rPr>
       </w:pPr>
       <w:r>
         <w:rPr>
@@ -3020,7 +2995,7 @@
         <w:rPr>
           <w:rStyle w:val="StringTok"/>
         </w:rPr>
-        <w:t>"SET_SCREEN"</w:t>
+        <w:t>"INIT_CONFIG"</w:t>
       </w:r>
       <w:r>
         <w:rPr>
@@ -3074,7 +3049,7 @@
         <w:rPr>
           <w:rStyle w:val="DataTypeTok"/>
         </w:rPr>
-        <w:t>"screenId"</w:t>
+        <w:t>"config"</w:t>
       </w:r>
       <w:r>
         <w:rPr>
@@ -3092,13 +3067,7 @@
         <w:rPr>
           <w:rStyle w:val="StringTok"/>
         </w:rPr>
-        <w:t>"CONNECT_SCREEN"</w:t>
-      </w:r>
-      <w:r>
-        <w:rPr>
-          <w:rStyle w:val="FunctionTok"/>
-        </w:rPr>
-        <w:t>,</w:t>
+        <w:t>{….}</w:t>
       </w:r>
       <w:r>
         <w:br/>
@@ -3113,7 +3082,21 @@
         <w:rPr>
           <w:rStyle w:val="DataTypeTok"/>
         </w:rPr>
-        <w:t>"components"</w:t>
+        <w:t>"</w:t>
+      </w:r>
+      <w:proofErr w:type="spellStart"/>
+      <w:r>
+        <w:rPr>
+          <w:rStyle w:val="DataTypeTok"/>
+        </w:rPr>
+        <w:t>screenId</w:t>
+      </w:r>
+      <w:proofErr w:type="spellEnd"/>
+      <w:r>
+        <w:rPr>
+          <w:rStyle w:val="DataTypeTok"/>
+        </w:rPr>
+        <w:t>"</w:t>
       </w:r>
       <w:r>
         <w:rPr>
@@ -3129,9 +3112,9 @@
       </w:r>
       <w:r>
         <w:rPr>
-          <w:rStyle w:val="FunctionTok"/>
-        </w:rPr>
-        <w:t>{</w:t>
+          <w:rStyle w:val="StringTok"/>
+        </w:rPr>
+        <w:t>"CONTROL_SCREEN"</w:t>
       </w:r>
       <w:r>
         <w:br/>
@@ -3140,67 +3123,7 @@
         <w:rPr>
           <w:rStyle w:val="NormalTok"/>
         </w:rPr>
-        <w:t xml:space="preserve">      </w:t>
-      </w:r>
-      <w:r>
-        <w:rPr>
-          <w:rStyle w:val="DataTypeTok"/>
-        </w:rPr>
-        <w:t>"element_id"</w:t>
-      </w:r>
-      <w:r>
-        <w:rPr>
-          <w:rStyle w:val="FunctionTok"/>
-        </w:rPr>
-        <w:t>:</w:t>
-      </w:r>
-      <w:r>
-        <w:rPr>
-          <w:rStyle w:val="NormalTok"/>
-        </w:rPr>
-        <w:t xml:space="preserve"> </w:t>
-      </w:r>
-      <w:r>
-        <w:rPr>
-          <w:rStyle w:val="FunctionTok"/>
-        </w:rPr>
-        <w:t>{</w:t>
-      </w:r>
-      <w:r>
-        <w:rPr>
-          <w:rStyle w:val="NormalTok"/>
-        </w:rPr>
-        <w:t xml:space="preserve"> </w:t>
-      </w:r>
-      <w:r>
-        <w:rPr>
-          <w:rStyle w:val="DataTypeTok"/>
-        </w:rPr>
-        <w:t>"property"</w:t>
-      </w:r>
-      <w:r>
-        <w:rPr>
-          <w:rStyle w:val="FunctionTok"/>
-        </w:rPr>
-        <w:t>:</w:t>
-      </w:r>
-      <w:r>
-        <w:rPr>
-          <w:rStyle w:val="NormalTok"/>
-        </w:rPr>
-        <w:t xml:space="preserve"> </w:t>
-      </w:r>
-      <w:r>
-        <w:rPr>
-          <w:rStyle w:val="StringTok"/>
-        </w:rPr>
-        <w:t>"value"</w:t>
-      </w:r>
-      <w:r>
-        <w:rPr>
-          <w:rStyle w:val="NormalTok"/>
-        </w:rPr>
-        <w:t xml:space="preserve"> </w:t>
+        <w:t xml:space="preserve">  </w:t>
       </w:r>
       <w:r>
         <w:rPr>
@@ -3213,39 +3136,20 @@
       </w:r>
       <w:r>
         <w:rPr>
-          <w:rStyle w:val="NormalTok"/>
-        </w:rPr>
-        <w:t xml:space="preserve">    </w:t>
-      </w:r>
-      <w:r>
-        <w:rPr>
           <w:rStyle w:val="FunctionTok"/>
         </w:rPr>
         <w:t>}</w:t>
       </w:r>
-      <w:r>
-        <w:br/>
-      </w:r>
-      <w:r>
-        <w:rPr>
-          <w:rStyle w:val="NormalTok"/>
-        </w:rPr>
-        <w:t xml:space="preserve">  </w:t>
-      </w:r>
-      <w:r>
-        <w:rPr>
-          <w:rStyle w:val="FunctionTok"/>
-        </w:rPr>
-        <w:t>}</w:t>
-      </w:r>
-      <w:r>
-        <w:br/>
-      </w:r>
-      <w:r>
-        <w:rPr>
-          <w:rStyle w:val="FunctionTok"/>
-        </w:rPr>
-        <w:t>}</w:t>
+    </w:p>
+    <w:p/>
+    <w:p/>
+    <w:p>
+      <w:pPr>
+        <w:pStyle w:val="Heading3"/>
+      </w:pPr>
+      <w:bookmarkStart w:id="2" w:name="set_screen"/>
+      <w:r>
+        <w:t>SET_SCREEN</w:t>
       </w:r>
     </w:p>
     <w:p>
@@ -3255,11 +3159,355 @@
           <w:sz w:val="28"/>
           <w:szCs w:val="28"/>
         </w:rPr>
+      </w:pPr>
+      <w:r>
+        <w:rPr>
+          <w:sz w:val="28"/>
+          <w:szCs w:val="28"/>
+        </w:rPr>
+        <w:t>Set</w:t>
+      </w:r>
+      <w:r>
+        <w:rPr>
+          <w:sz w:val="28"/>
+          <w:szCs w:val="28"/>
+        </w:rPr>
+        <w:t xml:space="preserve"> a new screen with optional initial state.</w:t>
+      </w:r>
+    </w:p>
+    <w:p>
+      <w:pPr>
+        <w:pStyle w:val="BodyText"/>
       </w:pPr>
       <w:r>
         <w:rPr>
           <w:b/>
           <w:bCs/>
+        </w:rPr>
+        <w:t>Format:</w:t>
+      </w:r>
+    </w:p>
+    <w:p>
+      <w:pPr>
+        <w:pStyle w:val="SourceCode"/>
+      </w:pPr>
+      <w:r>
+        <w:rPr>
+          <w:rStyle w:val="FunctionTok"/>
+        </w:rPr>
+        <w:t>{</w:t>
+      </w:r>
+      <w:r>
+        <w:br/>
+      </w:r>
+      <w:r>
+        <w:rPr>
+          <w:rStyle w:val="NormalTok"/>
+        </w:rPr>
+        <w:t xml:space="preserve">  </w:t>
+      </w:r>
+      <w:r>
+        <w:rPr>
+          <w:rStyle w:val="DataTypeTok"/>
+        </w:rPr>
+        <w:t>"type"</w:t>
+      </w:r>
+      <w:r>
+        <w:rPr>
+          <w:rStyle w:val="FunctionTok"/>
+        </w:rPr>
+        <w:t>:</w:t>
+      </w:r>
+      <w:r>
+        <w:rPr>
+          <w:rStyle w:val="NormalTok"/>
+        </w:rPr>
+        <w:t xml:space="preserve"> </w:t>
+      </w:r>
+      <w:r>
+        <w:rPr>
+          <w:rStyle w:val="StringTok"/>
+        </w:rPr>
+        <w:t>"SET_SCREEN"</w:t>
+      </w:r>
+      <w:r>
+        <w:rPr>
+          <w:rStyle w:val="FunctionTok"/>
+        </w:rPr>
+        <w:t>,</w:t>
+      </w:r>
+      <w:r>
+        <w:br/>
+      </w:r>
+      <w:r>
+        <w:rPr>
+          <w:rStyle w:val="NormalTok"/>
+        </w:rPr>
+        <w:t xml:space="preserve">  </w:t>
+      </w:r>
+      <w:r>
+        <w:rPr>
+          <w:rStyle w:val="DataTypeTok"/>
+        </w:rPr>
+        <w:t>"data"</w:t>
+      </w:r>
+      <w:r>
+        <w:rPr>
+          <w:rStyle w:val="FunctionTok"/>
+        </w:rPr>
+        <w:t>:</w:t>
+      </w:r>
+      <w:r>
+        <w:rPr>
+          <w:rStyle w:val="NormalTok"/>
+        </w:rPr>
+        <w:t xml:space="preserve"> </w:t>
+      </w:r>
+      <w:r>
+        <w:rPr>
+          <w:rStyle w:val="FunctionTok"/>
+        </w:rPr>
+        <w:t>{</w:t>
+      </w:r>
+      <w:r>
+        <w:br/>
+      </w:r>
+      <w:r>
+        <w:rPr>
+          <w:rStyle w:val="NormalTok"/>
+        </w:rPr>
+        <w:t xml:space="preserve">    </w:t>
+      </w:r>
+      <w:r>
+        <w:rPr>
+          <w:rStyle w:val="DataTypeTok"/>
+        </w:rPr>
+        <w:t>"</w:t>
+      </w:r>
+      <w:proofErr w:type="spellStart"/>
+      <w:r>
+        <w:rPr>
+          <w:rStyle w:val="DataTypeTok"/>
+        </w:rPr>
+        <w:t>screenId</w:t>
+      </w:r>
+      <w:proofErr w:type="spellEnd"/>
+      <w:r>
+        <w:rPr>
+          <w:rStyle w:val="DataTypeTok"/>
+        </w:rPr>
+        <w:t>"</w:t>
+      </w:r>
+      <w:r>
+        <w:rPr>
+          <w:rStyle w:val="FunctionTok"/>
+        </w:rPr>
+        <w:t>:</w:t>
+      </w:r>
+      <w:r>
+        <w:rPr>
+          <w:rStyle w:val="NormalTok"/>
+        </w:rPr>
+        <w:t xml:space="preserve"> </w:t>
+      </w:r>
+      <w:r>
+        <w:rPr>
+          <w:rStyle w:val="StringTok"/>
+        </w:rPr>
+        <w:t>"CO</w:t>
+      </w:r>
+      <w:r>
+        <w:rPr>
+          <w:rStyle w:val="StringTok"/>
+        </w:rPr>
+        <w:t>NTROL</w:t>
+      </w:r>
+      <w:r>
+        <w:rPr>
+          <w:rStyle w:val="StringTok"/>
+        </w:rPr>
+        <w:t>_SCREEN"</w:t>
+      </w:r>
+      <w:r>
+        <w:rPr>
+          <w:rStyle w:val="FunctionTok"/>
+        </w:rPr>
+        <w:t>,</w:t>
+      </w:r>
+      <w:r>
+        <w:br/>
+      </w:r>
+      <w:r>
+        <w:rPr>
+          <w:rStyle w:val="NormalTok"/>
+        </w:rPr>
+        <w:t xml:space="preserve">    </w:t>
+      </w:r>
+      <w:r>
+        <w:rPr>
+          <w:rStyle w:val="DataTypeTok"/>
+        </w:rPr>
+        <w:t>"components"</w:t>
+      </w:r>
+      <w:r>
+        <w:rPr>
+          <w:rStyle w:val="FunctionTok"/>
+        </w:rPr>
+        <w:t>:</w:t>
+      </w:r>
+      <w:r>
+        <w:rPr>
+          <w:rStyle w:val="NormalTok"/>
+        </w:rPr>
+        <w:t xml:space="preserve"> </w:t>
+      </w:r>
+      <w:r>
+        <w:rPr>
+          <w:rStyle w:val="FunctionTok"/>
+        </w:rPr>
+        <w:t>{</w:t>
+      </w:r>
+      <w:r>
+        <w:br/>
+      </w:r>
+      <w:r>
+        <w:rPr>
+          <w:rStyle w:val="NormalTok"/>
+        </w:rPr>
+        <w:t xml:space="preserve">      </w:t>
+      </w:r>
+      <w:r>
+        <w:rPr>
+          <w:rStyle w:val="DataTypeTok"/>
+        </w:rPr>
+        <w:t>"</w:t>
+      </w:r>
+      <w:proofErr w:type="spellStart"/>
+      <w:r>
+        <w:rPr>
+          <w:rStyle w:val="DataTypeTok"/>
+        </w:rPr>
+        <w:t>element_id</w:t>
+      </w:r>
+      <w:proofErr w:type="spellEnd"/>
+      <w:r>
+        <w:rPr>
+          <w:rStyle w:val="DataTypeTok"/>
+        </w:rPr>
+        <w:t>"</w:t>
+      </w:r>
+      <w:r>
+        <w:rPr>
+          <w:rStyle w:val="FunctionTok"/>
+        </w:rPr>
+        <w:t>:</w:t>
+      </w:r>
+      <w:r>
+        <w:rPr>
+          <w:rStyle w:val="NormalTok"/>
+        </w:rPr>
+        <w:t xml:space="preserve"> </w:t>
+      </w:r>
+      <w:r>
+        <w:rPr>
+          <w:rStyle w:val="FunctionTok"/>
+        </w:rPr>
+        <w:t>{</w:t>
+      </w:r>
+      <w:r>
+        <w:rPr>
+          <w:rStyle w:val="NormalTok"/>
+        </w:rPr>
+        <w:t xml:space="preserve"> </w:t>
+      </w:r>
+      <w:r>
+        <w:rPr>
+          <w:rStyle w:val="DataTypeTok"/>
+        </w:rPr>
+        <w:t>"property"</w:t>
+      </w:r>
+      <w:r>
+        <w:rPr>
+          <w:rStyle w:val="FunctionTok"/>
+        </w:rPr>
+        <w:t>:</w:t>
+      </w:r>
+      <w:r>
+        <w:rPr>
+          <w:rStyle w:val="NormalTok"/>
+        </w:rPr>
+        <w:t xml:space="preserve"> </w:t>
+      </w:r>
+      <w:r>
+        <w:rPr>
+          <w:rStyle w:val="StringTok"/>
+        </w:rPr>
+        <w:t>"value"</w:t>
+      </w:r>
+      <w:r>
+        <w:rPr>
+          <w:rStyle w:val="NormalTok"/>
+        </w:rPr>
+        <w:t xml:space="preserve"> </w:t>
+      </w:r>
+      <w:r>
+        <w:rPr>
+          <w:rStyle w:val="FunctionTok"/>
+        </w:rPr>
+        <w:t>}</w:t>
+      </w:r>
+      <w:r>
+        <w:br/>
+      </w:r>
+      <w:r>
+        <w:rPr>
+          <w:rStyle w:val="NormalTok"/>
+        </w:rPr>
+        <w:t xml:space="preserve">    </w:t>
+      </w:r>
+      <w:r>
+        <w:rPr>
+          <w:rStyle w:val="FunctionTok"/>
+        </w:rPr>
+        <w:t>}</w:t>
+      </w:r>
+      <w:r>
+        <w:br/>
+      </w:r>
+      <w:r>
+        <w:rPr>
+          <w:rStyle w:val="NormalTok"/>
+        </w:rPr>
+        <w:t xml:space="preserve">  </w:t>
+      </w:r>
+      <w:r>
+        <w:rPr>
+          <w:rStyle w:val="FunctionTok"/>
+        </w:rPr>
+        <w:t>}</w:t>
+      </w:r>
+      <w:r>
+        <w:br/>
+      </w:r>
+      <w:r>
+        <w:rPr>
+          <w:rStyle w:val="FunctionTok"/>
+        </w:rPr>
+        <w:t>}</w:t>
+      </w:r>
+    </w:p>
+    <w:p>
+      <w:pPr>
+        <w:pStyle w:val="FirstParagraph"/>
+        <w:rPr>
+          <w:sz w:val="28"/>
+          <w:szCs w:val="28"/>
+        </w:rPr>
+      </w:pPr>
+      <w:r>
+        <w:rPr>
+          <w:b/>
+          <w:bCs/>
           <w:sz w:val="28"/>
           <w:szCs w:val="28"/>
         </w:rPr>
@@ -3272,6 +3520,7 @@
         </w:rPr>
         <w:t xml:space="preserve"> - </w:t>
       </w:r>
+      <w:proofErr w:type="spellStart"/>
       <w:r>
         <w:rPr>
           <w:rStyle w:val="VerbatimChar"/>
@@ -3280,6 +3529,7 @@
         </w:rPr>
         <w:t>screenId</w:t>
       </w:r>
+      <w:proofErr w:type="spellEnd"/>
       <w:r>
         <w:rPr>
           <w:sz w:val="28"/>
@@ -3287,6 +3537,7 @@
         </w:rPr>
         <w:t xml:space="preserve"> (string, required): Screen ID from </w:t>
       </w:r>
+      <w:proofErr w:type="spellStart"/>
       <w:r>
         <w:rPr>
           <w:rStyle w:val="VerbatimChar"/>
@@ -3297,6 +3548,7 @@
         </w:rPr>
         <w:t>layout.json</w:t>
       </w:r>
+      <w:proofErr w:type="spellEnd"/>
       <w:r>
         <w:rPr>
           <w:sz w:val="28"/>
@@ -3430,7 +3682,21 @@
         <w:rPr>
           <w:rStyle w:val="DataTypeTok"/>
         </w:rPr>
-        <w:t>"screenId"</w:t>
+        <w:t>"</w:t>
+      </w:r>
+      <w:proofErr w:type="spellStart"/>
+      <w:r>
+        <w:rPr>
+          <w:rStyle w:val="DataTypeTok"/>
+        </w:rPr>
+        <w:t>screenId</w:t>
+      </w:r>
+      <w:proofErr w:type="spellEnd"/>
+      <w:r>
+        <w:rPr>
+          <w:rStyle w:val="DataTypeTok"/>
+        </w:rPr>
+        <w:t>"</w:t>
       </w:r>
       <w:r>
         <w:rPr>
@@ -3502,7 +3768,21 @@
         <w:rPr>
           <w:rStyle w:val="DataTypeTok"/>
         </w:rPr>
-        <w:t>"player_name"</w:t>
+        <w:t>"</w:t>
+      </w:r>
+      <w:proofErr w:type="spellStart"/>
+      <w:r>
+        <w:rPr>
+          <w:rStyle w:val="DataTypeTok"/>
+        </w:rPr>
+        <w:t>player_name</w:t>
+      </w:r>
+      <w:proofErr w:type="spellEnd"/>
+      <w:r>
+        <w:rPr>
+          <w:rStyle w:val="DataTypeTok"/>
+        </w:rPr>
+        <w:t>"</w:t>
       </w:r>
       <w:r>
         <w:rPr>
@@ -3571,13 +3851,28 @@
         <w:rPr>
           <w:rStyle w:val="NormalTok"/>
         </w:rPr>
+        <w:lastRenderedPageBreak/>
         <w:t xml:space="preserve">      </w:t>
       </w:r>
       <w:r>
         <w:rPr>
           <w:rStyle w:val="DataTypeTok"/>
         </w:rPr>
-        <w:t>"fire_btn"</w:t>
+        <w:t>"</w:t>
+      </w:r>
+      <w:proofErr w:type="spellStart"/>
+      <w:r>
+        <w:rPr>
+          <w:rStyle w:val="DataTypeTok"/>
+        </w:rPr>
+        <w:t>fire_btn</w:t>
+      </w:r>
+      <w:proofErr w:type="spellEnd"/>
+      <w:r>
+        <w:rPr>
+          <w:rStyle w:val="DataTypeTok"/>
+        </w:rPr>
+        <w:t>"</w:t>
       </w:r>
       <w:r>
         <w:rPr>
@@ -3678,11 +3973,6 @@
         </w:rPr>
         <w:t>}</w:t>
       </w:r>
-    </w:p>
-    <w:p>
-      <w:pPr>
-        <w:pStyle w:val="SourceCode"/>
-      </w:pPr>
     </w:p>
     <w:p>
       <w:pPr>
@@ -3695,22 +3985,6 @@
       <w:pPr>
         <w:pStyle w:val="Heading3"/>
       </w:pPr>
-    </w:p>
-    <w:p>
-      <w:pPr>
-        <w:pStyle w:val="Heading3"/>
-      </w:pPr>
-    </w:p>
-    <w:p/>
-    <w:p>
-      <w:pPr>
-        <w:pStyle w:val="Heading3"/>
-      </w:pPr>
-    </w:p>
-    <w:p>
-      <w:pPr>
-        <w:pStyle w:val="Heading3"/>
-      </w:pPr>
       <w:r>
         <w:t>UPDATE_DATA</w:t>
       </w:r>
@@ -3880,7 +4154,21 @@
         <w:rPr>
           <w:rStyle w:val="DataTypeTok"/>
         </w:rPr>
-        <w:t>"element_id"</w:t>
+        <w:t>"</w:t>
+      </w:r>
+      <w:proofErr w:type="spellStart"/>
+      <w:r>
+        <w:rPr>
+          <w:rStyle w:val="DataTypeTok"/>
+        </w:rPr>
+        <w:t>element_id</w:t>
+      </w:r>
+      <w:proofErr w:type="spellEnd"/>
+      <w:r>
+        <w:rPr>
+          <w:rStyle w:val="DataTypeTok"/>
+        </w:rPr>
+        <w:t>"</w:t>
       </w:r>
       <w:r>
         <w:rPr>
@@ -3967,7 +4255,21 @@
         <w:rPr>
           <w:rStyle w:val="DataTypeTok"/>
         </w:rPr>
-        <w:t>"fire_btn"</w:t>
+        <w:t>"</w:t>
+      </w:r>
+      <w:proofErr w:type="spellStart"/>
+      <w:r>
+        <w:rPr>
+          <w:rStyle w:val="DataTypeTok"/>
+        </w:rPr>
+        <w:t>fire_btn</w:t>
+      </w:r>
+      <w:proofErr w:type="spellEnd"/>
+      <w:r>
+        <w:rPr>
+          <w:rStyle w:val="DataTypeTok"/>
+        </w:rPr>
+        <w:t>"</w:t>
       </w:r>
       <w:r>
         <w:rPr>
@@ -4263,7 +4565,21 @@
         <w:rPr>
           <w:rStyle w:val="DataTypeTok"/>
         </w:rPr>
-        <w:t>"server_message"</w:t>
+        <w:t>"</w:t>
+      </w:r>
+      <w:proofErr w:type="spellStart"/>
+      <w:r>
+        <w:rPr>
+          <w:rStyle w:val="DataTypeTok"/>
+        </w:rPr>
+        <w:t>server_message</w:t>
+      </w:r>
+      <w:proofErr w:type="spellEnd"/>
+      <w:r>
+        <w:rPr>
+          <w:rStyle w:val="DataTypeTok"/>
+        </w:rPr>
+        <w:t>"</w:t>
       </w:r>
       <w:r>
         <w:rPr>
@@ -4377,7 +4693,21 @@
         <w:rPr>
           <w:rStyle w:val="DataTypeTok"/>
         </w:rPr>
-        <w:t>"fontSize"</w:t>
+        <w:t>"</w:t>
+      </w:r>
+      <w:proofErr w:type="spellStart"/>
+      <w:r>
+        <w:rPr>
+          <w:rStyle w:val="DataTypeTok"/>
+        </w:rPr>
+        <w:t>fontSize</w:t>
+      </w:r>
+      <w:proofErr w:type="spellEnd"/>
+      <w:r>
+        <w:rPr>
+          <w:rStyle w:val="DataTypeTok"/>
+        </w:rPr>
+        <w:t>"</w:t>
       </w:r>
       <w:r>
         <w:rPr>
@@ -4416,7 +4746,21 @@
         <w:rPr>
           <w:rStyle w:val="DataTypeTok"/>
         </w:rPr>
-        <w:t>"submit_btn"</w:t>
+        <w:t>"</w:t>
+      </w:r>
+      <w:proofErr w:type="spellStart"/>
+      <w:r>
+        <w:rPr>
+          <w:rStyle w:val="DataTypeTok"/>
+        </w:rPr>
+        <w:t>submit_btn</w:t>
+      </w:r>
+      <w:proofErr w:type="spellEnd"/>
+      <w:r>
+        <w:rPr>
+          <w:rStyle w:val="DataTypeTok"/>
+        </w:rPr>
+        <w:t>"</w:t>
       </w:r>
       <w:r>
         <w:rPr>
@@ -4509,7 +4853,21 @@
         <w:rPr>
           <w:rStyle w:val="DataTypeTok"/>
         </w:rPr>
-        <w:t>"some_img"</w:t>
+        <w:t>"</w:t>
+      </w:r>
+      <w:proofErr w:type="spellStart"/>
+      <w:r>
+        <w:rPr>
+          <w:rStyle w:val="DataTypeTok"/>
+        </w:rPr>
+        <w:t>some_img</w:t>
+      </w:r>
+      <w:proofErr w:type="spellEnd"/>
+      <w:r>
+        <w:rPr>
+          <w:rStyle w:val="DataTypeTok"/>
+        </w:rPr>
+        <w:t>"</w:t>
       </w:r>
       <w:r>
         <w:rPr>
@@ -4702,7 +5060,23 @@
           <w:sz w:val="28"/>
           <w:szCs w:val="28"/>
         </w:rPr>
-        <w:t xml:space="preserve"> (boolean): Interaction state</w:t>
+        <w:t xml:space="preserve"> (</w:t>
+      </w:r>
+      <w:proofErr w:type="spellStart"/>
+      <w:r>
+        <w:rPr>
+          <w:sz w:val="28"/>
+          <w:szCs w:val="28"/>
+        </w:rPr>
+        <w:t>boolean</w:t>
+      </w:r>
+      <w:proofErr w:type="spellEnd"/>
+      <w:r>
+        <w:rPr>
+          <w:sz w:val="28"/>
+          <w:szCs w:val="28"/>
+        </w:rPr>
+        <w:t>): Interaction state</w:t>
       </w:r>
     </w:p>
     <w:p>
@@ -4723,7 +5097,6 @@
           <w:sz w:val="28"/>
           <w:szCs w:val="28"/>
         </w:rPr>
-        <w:lastRenderedPageBreak/>
         <w:t>visible</w:t>
       </w:r>
       <w:r>
@@ -4731,7 +5104,23 @@
           <w:sz w:val="28"/>
           <w:szCs w:val="28"/>
         </w:rPr>
-        <w:t xml:space="preserve"> (boolean): Visibility</w:t>
+        <w:t xml:space="preserve"> (</w:t>
+      </w:r>
+      <w:proofErr w:type="spellStart"/>
+      <w:r>
+        <w:rPr>
+          <w:sz w:val="28"/>
+          <w:szCs w:val="28"/>
+        </w:rPr>
+        <w:t>boolean</w:t>
+      </w:r>
+      <w:proofErr w:type="spellEnd"/>
+      <w:r>
+        <w:rPr>
+          <w:sz w:val="28"/>
+          <w:szCs w:val="28"/>
+        </w:rPr>
+        <w:t>): Visibility</w:t>
       </w:r>
     </w:p>
     <w:p>
@@ -4853,7 +5242,23 @@
           <w:sz w:val="28"/>
           <w:szCs w:val="28"/>
         </w:rPr>
-        <w:t xml:space="preserve"> (boolean): Visibility</w:t>
+        <w:t xml:space="preserve"> (</w:t>
+      </w:r>
+      <w:proofErr w:type="spellStart"/>
+      <w:r>
+        <w:rPr>
+          <w:sz w:val="28"/>
+          <w:szCs w:val="28"/>
+        </w:rPr>
+        <w:t>boolean</w:t>
+      </w:r>
+      <w:proofErr w:type="spellEnd"/>
+      <w:r>
+        <w:rPr>
+          <w:sz w:val="28"/>
+          <w:szCs w:val="28"/>
+        </w:rPr>
+        <w:t>): Visibility</w:t>
       </w:r>
     </w:p>
     <w:p>
@@ -4947,7 +5352,23 @@
           <w:sz w:val="28"/>
           <w:szCs w:val="28"/>
         </w:rPr>
-        <w:t xml:space="preserve"> (boolean): Visibility</w:t>
+        <w:t xml:space="preserve"> (</w:t>
+      </w:r>
+      <w:proofErr w:type="spellStart"/>
+      <w:r>
+        <w:rPr>
+          <w:sz w:val="28"/>
+          <w:szCs w:val="28"/>
+        </w:rPr>
+        <w:t>boolean</w:t>
+      </w:r>
+      <w:proofErr w:type="spellEnd"/>
+      <w:r>
+        <w:rPr>
+          <w:sz w:val="28"/>
+          <w:szCs w:val="28"/>
+        </w:rPr>
+        <w:t>): Visibility</w:t>
       </w:r>
     </w:p>
     <w:bookmarkEnd w:id="0"/>
@@ -7379,6 +7800,7 @@
   <w:style w:type="character" w:default="1" w:styleId="DefaultParagraphFont">
     <w:name w:val="Default Paragraph Font"/>
     <w:uiPriority w:val="1"/>
+    <w:semiHidden/>
     <w:unhideWhenUsed/>
   </w:style>
   <w:style w:type="table" w:default="1" w:styleId="TableNormal">

</xml_diff>